<commit_message>
Create black-boxes and white boxes tests
</commit_message>
<xml_diff>
--- a/homework2/hw2.docx
+++ b/homework2/hw2.docx
@@ -167,37 +167,128 @@
           <w:rFonts w:hint="cs"/>
           <w:rtl/>
         </w:rPr>
-        <w:t xml:space="preserve"> כל צומת יכול להופיע רק פעם אחת בגרף ולכן השדה הפנימי לתיאור רשימת הצמתים הוא מסוג </w:t>
-      </w:r>
-      <w:r>
-        <w:t>HashSet</w:t>
-      </w:r>
-      <w:r>
-        <w:rPr>
-          <w:rFonts w:hint="cs"/>
-          <w:rtl/>
-        </w:rPr>
-        <w:t xml:space="preserve">. בנוסף ,הגרף מחזיק תיאור של קשתות בין צמתים שונים וגם כאן אותה קשת לא יכולה להופיע פעמיים ולכן נחבר מימוש זהה לתיאור רשימת הקשתות מסוג </w:t>
-      </w:r>
-      <w:r>
-        <w:t>HashSet</w:t>
-      </w:r>
-      <w:r>
-        <w:rPr>
-          <w:rFonts w:hint="cs"/>
-          <w:rtl/>
-        </w:rPr>
-        <w:t xml:space="preserve">. לצורך תיאור קשת יצרנו מחלקה בשם </w:t>
-      </w:r>
-      <w:r>
-        <w:t>Edge</w:t>
-      </w:r>
-      <w:r>
-        <w:rPr>
-          <w:rFonts w:hint="cs"/>
-          <w:rtl/>
-        </w:rPr>
-        <w:t xml:space="preserve"> שמקבלת את צומת האב וצומת הילד.</w:t>
+        <w:t xml:space="preserve"> כל צומת יכול להופיע רק פעם אחת בגרף ולכן השדה הפני</w:t>
+      </w:r>
+      <w:r>
+        <w:rPr>
+          <w:rFonts w:hint="cs"/>
+          <w:rtl/>
+        </w:rPr>
+        <w:t>מי לתיאור רשימת הצמתים הוא מסוג</w:t>
+      </w:r>
+      <w:r>
+        <w:rPr>
+          <w:rFonts w:hint="cs"/>
+          <w:rtl/>
+        </w:rPr>
+        <w:t xml:space="preserve"> </w:t>
+      </w:r>
+      <w:proofErr w:type="spellStart"/>
+      <w:r>
+        <w:t>HashMap</w:t>
+      </w:r>
+      <w:proofErr w:type="spellEnd"/>
+      <w:r>
+        <w:rPr>
+          <w:rFonts w:hint="cs"/>
+          <w:rtl/>
+        </w:rPr>
+        <w:t xml:space="preserve"> המכיל מפתח מסוג </w:t>
+      </w:r>
+      <w:r>
+        <w:t>string</w:t>
+      </w:r>
+      <w:r>
+        <w:rPr>
+          <w:rFonts w:hint="cs"/>
+          <w:rtl/>
+        </w:rPr>
+        <w:t xml:space="preserve"> והערך הוא הצומת עצמו</w:t>
+      </w:r>
+      <w:r>
+        <w:rPr>
+          <w:rFonts w:hint="cs"/>
+          <w:rtl/>
+        </w:rPr>
+        <w:t>. בנוסף ,הגרף מחזיק תיאור של קשתות בין צמתים שונים וגם כאן אותה קשת לא יכולה להופיע פעמיים</w:t>
+      </w:r>
+      <w:r>
+        <w:rPr>
+          <w:rFonts w:hint="cs"/>
+          <w:rtl/>
+        </w:rPr>
+        <w:t>.</w:t>
+      </w:r>
+      <w:r>
+        <w:rPr>
+          <w:rFonts w:hint="cs"/>
+          <w:rtl/>
+        </w:rPr>
+        <w:t xml:space="preserve"> </w:t>
+      </w:r>
+      <w:r>
+        <w:rPr>
+          <w:rFonts w:hint="cs"/>
+          <w:rtl/>
+        </w:rPr>
+        <w:t xml:space="preserve">לשם כך, יצרנו </w:t>
+      </w:r>
+      <w:proofErr w:type="spellStart"/>
+      <w:r>
+        <w:t>HashMap</w:t>
+      </w:r>
+      <w:proofErr w:type="spellEnd"/>
+      <w:r>
+        <w:rPr>
+          <w:rFonts w:hint="cs"/>
+          <w:rtl/>
+        </w:rPr>
+        <w:t xml:space="preserve"> לתיאור הקשתות כאשר ה </w:t>
+      </w:r>
+      <w:r>
+        <w:t>key</w:t>
+      </w:r>
+      <w:r>
+        <w:rPr>
+          <w:rFonts w:hint="cs"/>
+          <w:rtl/>
+        </w:rPr>
+        <w:t xml:space="preserve"> הוא צומת האב והערך הוא רשימה ממויינת </w:t>
+      </w:r>
+      <w:r>
+        <w:t>(</w:t>
+      </w:r>
+      <w:proofErr w:type="spellStart"/>
+      <w:r>
+        <w:t>PriorityQueue</w:t>
+      </w:r>
+      <w:proofErr w:type="spellEnd"/>
+      <w:r>
+        <w:t>)</w:t>
+      </w:r>
+      <w:r>
+        <w:rPr>
+          <w:rFonts w:hint="cs"/>
+          <w:rtl/>
+        </w:rPr>
+        <w:t xml:space="preserve"> של כל הבנים.</w:t>
+      </w:r>
+      <w:r>
+        <w:rPr>
+          <w:rFonts w:hint="cs"/>
+          <w:rtl/>
+        </w:rPr>
+        <w:t xml:space="preserve"> זהו המימוש שנבחר מבין </w:t>
+      </w:r>
+      <w:r>
+        <w:t>containers</w:t>
+      </w:r>
+      <w:r>
+        <w:rPr>
+          <w:rFonts w:hint="cs"/>
+          <w:rtl/>
+        </w:rPr>
+        <w:t xml:space="preserve"> אפשרים בגלל הסיבוכיות הנמוכה שמתוארת בסעיף הבא.</w:t>
       </w:r>
     </w:p>
     <w:p>
@@ -229,20 +320,49 @@
         <w:pStyle w:val="ListParagraph"/>
         <w:bidi/>
         <w:ind w:left="1080"/>
-        <w:rPr>
-          <w:rtl/>
-        </w:rPr>
-      </w:pPr>
-      <w:r>
-        <w:rPr>
-          <w:rFonts w:hint="cs"/>
-          <w:rtl/>
-        </w:rPr>
-        <w:t xml:space="preserve">מכיוון שרשימת הצמתים ורשימת הקשתות מומשו באמצעות </w:t>
-      </w:r>
-      <w:r>
-        <w:t>HashSet</w:t>
-      </w:r>
+      </w:pPr>
+      <w:r>
+        <w:rPr>
+          <w:rFonts w:hint="cs"/>
+          <w:rtl/>
+        </w:rPr>
+        <w:t xml:space="preserve">מכיוון שרשימת הצמתים </w:t>
+      </w:r>
+      <w:r>
+        <w:rPr>
+          <w:rFonts w:hint="cs"/>
+          <w:rtl/>
+        </w:rPr>
+        <w:t>ושרשימת הקשתות</w:t>
+      </w:r>
+      <w:r>
+        <w:rPr>
+          <w:rFonts w:hint="cs"/>
+          <w:rtl/>
+        </w:rPr>
+        <w:t xml:space="preserve"> מומשו</w:t>
+      </w:r>
+      <w:r>
+        <w:rPr>
+          <w:rFonts w:hint="cs"/>
+          <w:rtl/>
+        </w:rPr>
+        <w:t xml:space="preserve"> באמצעות </w:t>
+      </w:r>
+      <w:proofErr w:type="spellStart"/>
+      <w:r>
+        <w:t>Hash</w:t>
+      </w:r>
+      <w:r>
+        <w:rPr>
+          <w:rFonts w:hint="cs"/>
+        </w:rPr>
+        <w:t>M</w:t>
+      </w:r>
+      <w:r>
+        <w:t>ap</w:t>
+      </w:r>
+      <w:proofErr w:type="spellEnd"/>
       <w:r>
         <w:rPr>
           <w:rFonts w:hint="cs"/>
@@ -299,27 +419,129 @@
           <w:rFonts w:hint="cs"/>
           <w:rtl/>
         </w:rPr>
-        <w:t xml:space="preserve"> בפונקציה </w:t>
-      </w:r>
+        <w:t xml:space="preserve"> הסיבוכיות של המתודה </w:t>
+      </w:r>
+      <w:proofErr w:type="spellStart"/>
+      <w:r>
+        <w:t>addEdge</w:t>
+      </w:r>
+      <w:proofErr w:type="spellEnd"/>
+      <w:r>
+        <w:rPr>
+          <w:rFonts w:hint="cs"/>
+          <w:rtl/>
+        </w:rPr>
+        <w:t xml:space="preserve"> היא </w:t>
+      </w:r>
+      <w:r>
+        <w:t>O(log n)</w:t>
+      </w:r>
+      <w:r>
+        <w:rPr>
+          <w:rFonts w:hint="cs"/>
+          <w:rtl/>
+        </w:rPr>
+        <w:t xml:space="preserve"> מכיוון שמדובר בהוספת בן ל </w:t>
+      </w:r>
+      <w:proofErr w:type="spellStart"/>
+      <w:r>
+        <w:t>PriorityQueue</w:t>
+      </w:r>
+      <w:proofErr w:type="spellEnd"/>
+      <w:r>
+        <w:rPr>
+          <w:rFonts w:hint="cs"/>
+          <w:rtl/>
+        </w:rPr>
+        <w:t>.</w:t>
+      </w:r>
+      <w:r>
+        <w:rPr>
+          <w:rFonts w:hint="cs"/>
+          <w:rtl/>
+        </w:rPr>
+        <w:t xml:space="preserve"> </w:t>
+      </w:r>
+      <w:r>
+        <w:rPr>
+          <w:rFonts w:hint="cs"/>
+          <w:rtl/>
+        </w:rPr>
+        <w:t xml:space="preserve">המתודה </w:t>
+      </w:r>
+      <w:proofErr w:type="spellStart"/>
       <w:r>
         <w:t>getChildren</w:t>
       </w:r>
-      <w:r>
-        <w:rPr>
-          <w:rFonts w:hint="cs"/>
-          <w:rtl/>
-        </w:rPr>
-        <w:t xml:space="preserve"> השתמשנו ב </w:t>
-      </w:r>
+      <w:proofErr w:type="spellEnd"/>
+      <w:r>
+        <w:rPr>
+          <w:rFonts w:hint="cs"/>
+          <w:rtl/>
+        </w:rPr>
+        <w:t xml:space="preserve"> </w:t>
+      </w:r>
+      <w:r>
+        <w:rPr>
+          <w:rFonts w:hint="cs"/>
+          <w:rtl/>
+        </w:rPr>
+        <w:t>מחזירה את</w:t>
+      </w:r>
+      <w:r>
+        <w:rPr>
+          <w:rFonts w:hint="cs"/>
+          <w:rtl/>
+        </w:rPr>
+        <w:t xml:space="preserve"> </w:t>
+      </w:r>
+      <w:proofErr w:type="spellStart"/>
       <w:r>
         <w:t>PriorityQueue</w:t>
       </w:r>
-      <w:r>
-        <w:rPr>
-          <w:rFonts w:hint="cs"/>
-          <w:rtl/>
-        </w:rPr>
-        <w:t xml:space="preserve"> בסדר יורד מכיוון שאלגוריתם </w:t>
+      <w:proofErr w:type="spellEnd"/>
+      <w:r>
+        <w:rPr>
+          <w:rFonts w:hint="cs"/>
+          <w:rtl/>
+        </w:rPr>
+        <w:t xml:space="preserve"> </w:t>
+      </w:r>
+      <w:r>
+        <w:rPr>
+          <w:rFonts w:hint="cs"/>
+          <w:rtl/>
+        </w:rPr>
+        <w:t xml:space="preserve">הרלוונטי לפי צומת האב בסיבוכיות של </w:t>
+      </w:r>
+      <w:r>
+        <w:t>O(1)</w:t>
+      </w:r>
+      <w:r>
+        <w:rPr>
+          <w:rFonts w:hint="cs"/>
+          <w:rtl/>
+        </w:rPr>
+        <w:t xml:space="preserve"> (כי הקשתות מומשו ב </w:t>
+      </w:r>
+      <w:proofErr w:type="spellStart"/>
+      <w:r>
+        <w:t>HashMap</w:t>
+      </w:r>
+      <w:proofErr w:type="spellEnd"/>
+      <w:r>
+        <w:rPr>
+          <w:rFonts w:hint="cs"/>
+          <w:rtl/>
+        </w:rPr>
+        <w:t xml:space="preserve">). מתודה זו נקראת הרבה פעמים במהלך ביצוע </w:t>
+      </w:r>
+      <w:r>
+        <w:rPr>
+          <w:rFonts w:hint="cs"/>
+          <w:rtl/>
+        </w:rPr>
+        <w:t xml:space="preserve">אלגוריתם </w:t>
       </w:r>
       <w:r>
         <w:rPr>
@@ -332,7 +554,14 @@
           <w:rFonts w:hint="cs"/>
           <w:rtl/>
         </w:rPr>
-        <w:t xml:space="preserve"> משתמש בה בעיקר ולשם פעולתו הוא צריך לקבל את הילדים של צומת בסדר יורד. ה</w:t>
+        <w:t xml:space="preserve"> </w:t>
+      </w:r>
+      <w:r>
+        <w:rPr>
+          <w:rFonts w:hint="cs"/>
+          <w:rtl/>
+        </w:rPr>
+        <w:t>ולכן נרצה לממש אותה בסיבוכיות הנמוכה ביותר. עלויות ה</w:t>
       </w:r>
       <w:r>
         <w:rPr>
@@ -562,14 +791,25 @@
                 <w:szCs w:val="18"/>
               </w:rPr>
             </w:pPr>
-            <w:r>
-              <w:rPr>
-                <w:rFonts w:ascii="Consolas" w:eastAsia="Times New Roman" w:hAnsi="Consolas" w:cs="Consolas"/>
-                <w:color w:val="24292E"/>
-                <w:sz w:val="18"/>
-                <w:szCs w:val="18"/>
-              </w:rPr>
-              <w:t xml:space="preserve">ArrayList            </w:t>
+            <w:proofErr w:type="spellStart"/>
+            <w:r>
+              <w:rPr>
+                <w:rFonts w:ascii="Consolas" w:eastAsia="Times New Roman" w:hAnsi="Consolas" w:cs="Consolas"/>
+                <w:color w:val="24292E"/>
+                <w:sz w:val="18"/>
+                <w:szCs w:val="18"/>
+              </w:rPr>
+              <w:t>ArrayList</w:t>
+            </w:r>
+            <w:proofErr w:type="spellEnd"/>
+            <w:r>
+              <w:rPr>
+                <w:rFonts w:ascii="Consolas" w:eastAsia="Times New Roman" w:hAnsi="Consolas" w:cs="Consolas"/>
+                <w:color w:val="24292E"/>
+                <w:sz w:val="18"/>
+                <w:szCs w:val="18"/>
+              </w:rPr>
+              <w:t xml:space="preserve">            </w:t>
             </w:r>
             <w:r>
               <w:rPr>
@@ -759,14 +999,25 @@
                 <w:szCs w:val="18"/>
               </w:rPr>
             </w:pPr>
-            <w:r>
-              <w:rPr>
-                <w:rFonts w:ascii="Consolas" w:eastAsia="Times New Roman" w:hAnsi="Consolas" w:cs="Consolas"/>
-                <w:color w:val="24292E"/>
-                <w:sz w:val="18"/>
-                <w:szCs w:val="18"/>
-              </w:rPr>
-              <w:t xml:space="preserve">LinkedList           </w:t>
+            <w:proofErr w:type="spellStart"/>
+            <w:r>
+              <w:rPr>
+                <w:rFonts w:ascii="Consolas" w:eastAsia="Times New Roman" w:hAnsi="Consolas" w:cs="Consolas"/>
+                <w:color w:val="24292E"/>
+                <w:sz w:val="18"/>
+                <w:szCs w:val="18"/>
+              </w:rPr>
+              <w:t>LinkedList</w:t>
+            </w:r>
+            <w:proofErr w:type="spellEnd"/>
+            <w:r>
+              <w:rPr>
+                <w:rFonts w:ascii="Consolas" w:eastAsia="Times New Roman" w:hAnsi="Consolas" w:cs="Consolas"/>
+                <w:color w:val="24292E"/>
+                <w:sz w:val="18"/>
+                <w:szCs w:val="18"/>
+              </w:rPr>
+              <w:t xml:space="preserve">           </w:t>
             </w:r>
             <w:r>
               <w:rPr>
@@ -1241,14 +1492,25 @@
                 <w:szCs w:val="18"/>
               </w:rPr>
             </w:pPr>
-            <w:r>
-              <w:rPr>
-                <w:rFonts w:ascii="Consolas" w:eastAsia="Times New Roman" w:hAnsi="Consolas" w:cs="Consolas"/>
-                <w:color w:val="24292E"/>
-                <w:sz w:val="18"/>
-                <w:szCs w:val="18"/>
-              </w:rPr>
-              <w:t xml:space="preserve">HashSet               </w:t>
+            <w:proofErr w:type="spellStart"/>
+            <w:r>
+              <w:rPr>
+                <w:rFonts w:ascii="Consolas" w:eastAsia="Times New Roman" w:hAnsi="Consolas" w:cs="Consolas"/>
+                <w:color w:val="24292E"/>
+                <w:sz w:val="18"/>
+                <w:szCs w:val="18"/>
+              </w:rPr>
+              <w:t>HashSet</w:t>
+            </w:r>
+            <w:proofErr w:type="spellEnd"/>
+            <w:r>
+              <w:rPr>
+                <w:rFonts w:ascii="Consolas" w:eastAsia="Times New Roman" w:hAnsi="Consolas" w:cs="Consolas"/>
+                <w:color w:val="24292E"/>
+                <w:sz w:val="18"/>
+                <w:szCs w:val="18"/>
+              </w:rPr>
+              <w:t xml:space="preserve">               </w:t>
             </w:r>
             <w:r>
               <w:rPr>
@@ -1475,14 +1737,25 @@
                 <w:szCs w:val="18"/>
               </w:rPr>
             </w:pPr>
-            <w:r>
-              <w:rPr>
-                <w:rFonts w:ascii="Consolas" w:eastAsia="Times New Roman" w:hAnsi="Consolas" w:cs="Consolas"/>
-                <w:color w:val="24292E"/>
-                <w:sz w:val="18"/>
-                <w:szCs w:val="18"/>
-              </w:rPr>
-              <w:t xml:space="preserve">LinkedHashSet         </w:t>
+            <w:proofErr w:type="spellStart"/>
+            <w:r>
+              <w:rPr>
+                <w:rFonts w:ascii="Consolas" w:eastAsia="Times New Roman" w:hAnsi="Consolas" w:cs="Consolas"/>
+                <w:color w:val="24292E"/>
+                <w:sz w:val="18"/>
+                <w:szCs w:val="18"/>
+              </w:rPr>
+              <w:t>LinkedHashSet</w:t>
+            </w:r>
+            <w:proofErr w:type="spellEnd"/>
+            <w:r>
+              <w:rPr>
+                <w:rFonts w:ascii="Consolas" w:eastAsia="Times New Roman" w:hAnsi="Consolas" w:cs="Consolas"/>
+                <w:color w:val="24292E"/>
+                <w:sz w:val="18"/>
+                <w:szCs w:val="18"/>
+              </w:rPr>
+              <w:t xml:space="preserve">         </w:t>
             </w:r>
             <w:r>
               <w:rPr>
@@ -1726,14 +1999,25 @@
                 <w:szCs w:val="18"/>
               </w:rPr>
             </w:pPr>
-            <w:r>
-              <w:rPr>
-                <w:rFonts w:ascii="Consolas" w:eastAsia="Times New Roman" w:hAnsi="Consolas" w:cs="Consolas"/>
-                <w:color w:val="24292E"/>
-                <w:sz w:val="18"/>
-                <w:szCs w:val="18"/>
-              </w:rPr>
-              <w:t xml:space="preserve">EnumSet               </w:t>
+            <w:proofErr w:type="spellStart"/>
+            <w:r>
+              <w:rPr>
+                <w:rFonts w:ascii="Consolas" w:eastAsia="Times New Roman" w:hAnsi="Consolas" w:cs="Consolas"/>
+                <w:color w:val="24292E"/>
+                <w:sz w:val="18"/>
+                <w:szCs w:val="18"/>
+              </w:rPr>
+              <w:t>EnumSet</w:t>
+            </w:r>
+            <w:proofErr w:type="spellEnd"/>
+            <w:r>
+              <w:rPr>
+                <w:rFonts w:ascii="Consolas" w:eastAsia="Times New Roman" w:hAnsi="Consolas" w:cs="Consolas"/>
+                <w:color w:val="24292E"/>
+                <w:sz w:val="18"/>
+                <w:szCs w:val="18"/>
+              </w:rPr>
+              <w:t xml:space="preserve">               </w:t>
             </w:r>
             <w:r>
               <w:rPr>
@@ -1959,14 +2243,25 @@
                 <w:szCs w:val="18"/>
               </w:rPr>
             </w:pPr>
-            <w:r>
-              <w:rPr>
-                <w:rFonts w:ascii="Consolas" w:eastAsia="Times New Roman" w:hAnsi="Consolas" w:cs="Consolas"/>
-                <w:color w:val="24292E"/>
-                <w:sz w:val="18"/>
-                <w:szCs w:val="18"/>
-              </w:rPr>
-              <w:t xml:space="preserve">TreeSet               </w:t>
+            <w:proofErr w:type="spellStart"/>
+            <w:r>
+              <w:rPr>
+                <w:rFonts w:ascii="Consolas" w:eastAsia="Times New Roman" w:hAnsi="Consolas" w:cs="Consolas"/>
+                <w:color w:val="24292E"/>
+                <w:sz w:val="18"/>
+                <w:szCs w:val="18"/>
+              </w:rPr>
+              <w:t>TreeSet</w:t>
+            </w:r>
+            <w:proofErr w:type="spellEnd"/>
+            <w:r>
+              <w:rPr>
+                <w:rFonts w:ascii="Consolas" w:eastAsia="Times New Roman" w:hAnsi="Consolas" w:cs="Consolas"/>
+                <w:color w:val="24292E"/>
+                <w:sz w:val="18"/>
+                <w:szCs w:val="18"/>
+              </w:rPr>
+              <w:t xml:space="preserve">               </w:t>
             </w:r>
             <w:r>
               <w:rPr>
@@ -2444,14 +2739,25 @@
                 <w:szCs w:val="18"/>
               </w:rPr>
             </w:pPr>
-            <w:r>
-              <w:rPr>
-                <w:rFonts w:ascii="Consolas" w:eastAsia="Times New Roman" w:hAnsi="Consolas" w:cs="Consolas"/>
-                <w:color w:val="24292E"/>
-                <w:sz w:val="18"/>
-                <w:szCs w:val="18"/>
-              </w:rPr>
-              <w:t xml:space="preserve">PriorityQueue           </w:t>
+            <w:proofErr w:type="spellStart"/>
+            <w:r>
+              <w:rPr>
+                <w:rFonts w:ascii="Consolas" w:eastAsia="Times New Roman" w:hAnsi="Consolas" w:cs="Consolas"/>
+                <w:color w:val="24292E"/>
+                <w:sz w:val="18"/>
+                <w:szCs w:val="18"/>
+              </w:rPr>
+              <w:t>PriorityQueue</w:t>
+            </w:r>
+            <w:proofErr w:type="spellEnd"/>
+            <w:r>
+              <w:rPr>
+                <w:rFonts w:ascii="Consolas" w:eastAsia="Times New Roman" w:hAnsi="Consolas" w:cs="Consolas"/>
+                <w:color w:val="24292E"/>
+                <w:sz w:val="18"/>
+                <w:szCs w:val="18"/>
+              </w:rPr>
+              <w:t xml:space="preserve">           </w:t>
             </w:r>
             <w:r>
               <w:rPr>
@@ -2623,14 +2929,25 @@
                 <w:szCs w:val="18"/>
               </w:rPr>
             </w:pPr>
-            <w:r>
-              <w:rPr>
-                <w:rFonts w:ascii="Consolas" w:eastAsia="Times New Roman" w:hAnsi="Consolas" w:cs="Consolas"/>
-                <w:color w:val="24292E"/>
-                <w:sz w:val="18"/>
-                <w:szCs w:val="18"/>
-              </w:rPr>
-              <w:t xml:space="preserve">LinkedList              </w:t>
+            <w:proofErr w:type="spellStart"/>
+            <w:r>
+              <w:rPr>
+                <w:rFonts w:ascii="Consolas" w:eastAsia="Times New Roman" w:hAnsi="Consolas" w:cs="Consolas"/>
+                <w:color w:val="24292E"/>
+                <w:sz w:val="18"/>
+                <w:szCs w:val="18"/>
+              </w:rPr>
+              <w:t>LinkedList</w:t>
+            </w:r>
+            <w:proofErr w:type="spellEnd"/>
+            <w:r>
+              <w:rPr>
+                <w:rFonts w:ascii="Consolas" w:eastAsia="Times New Roman" w:hAnsi="Consolas" w:cs="Consolas"/>
+                <w:color w:val="24292E"/>
+                <w:sz w:val="18"/>
+                <w:szCs w:val="18"/>
+              </w:rPr>
+              <w:t xml:space="preserve">              </w:t>
             </w:r>
             <w:r>
               <w:rPr>
@@ -2856,14 +3173,25 @@
                 <w:szCs w:val="18"/>
               </w:rPr>
             </w:pPr>
-            <w:r>
-              <w:rPr>
-                <w:rFonts w:ascii="Consolas" w:eastAsia="Times New Roman" w:hAnsi="Consolas" w:cs="Consolas"/>
-                <w:color w:val="24292E"/>
-                <w:sz w:val="18"/>
-                <w:szCs w:val="18"/>
-              </w:rPr>
-              <w:t xml:space="preserve">ArrayDequeue            </w:t>
+            <w:proofErr w:type="spellStart"/>
+            <w:r>
+              <w:rPr>
+                <w:rFonts w:ascii="Consolas" w:eastAsia="Times New Roman" w:hAnsi="Consolas" w:cs="Consolas"/>
+                <w:color w:val="24292E"/>
+                <w:sz w:val="18"/>
+                <w:szCs w:val="18"/>
+              </w:rPr>
+              <w:t>ArrayDequeue</w:t>
+            </w:r>
+            <w:proofErr w:type="spellEnd"/>
+            <w:r>
+              <w:rPr>
+                <w:rFonts w:ascii="Consolas" w:eastAsia="Times New Roman" w:hAnsi="Consolas" w:cs="Consolas"/>
+                <w:color w:val="24292E"/>
+                <w:sz w:val="18"/>
+                <w:szCs w:val="18"/>
+              </w:rPr>
+              <w:t xml:space="preserve">            </w:t>
             </w:r>
             <w:r>
               <w:rPr>
@@ -3139,7 +3467,6 @@
                 <w:sz w:val="18"/>
                 <w:szCs w:val="18"/>
               </w:rPr>
-              <w:lastRenderedPageBreak/>
               <w:t xml:space="preserve">Map                   </w:t>
             </w:r>
             <w:r>
@@ -3176,7 +3503,27 @@
                 <w:sz w:val="18"/>
                 <w:szCs w:val="18"/>
               </w:rPr>
-              <w:t xml:space="preserve"> ContainsKey </w:t>
+              <w:t xml:space="preserve"> </w:t>
+            </w:r>
+            <w:proofErr w:type="spellStart"/>
+            <w:r>
+              <w:rPr>
+                <w:rFonts w:ascii="Consolas" w:eastAsia="Times New Roman" w:hAnsi="Consolas" w:cs="Consolas"/>
+                <w:color w:val="24292E"/>
+                <w:sz w:val="18"/>
+                <w:szCs w:val="18"/>
+              </w:rPr>
+              <w:t>ContainsKey</w:t>
+            </w:r>
+            <w:proofErr w:type="spellEnd"/>
+            <w:r>
+              <w:rPr>
+                <w:rFonts w:ascii="Consolas" w:eastAsia="Times New Roman" w:hAnsi="Consolas" w:cs="Consolas"/>
+                <w:color w:val="24292E"/>
+                <w:sz w:val="18"/>
+                <w:szCs w:val="18"/>
+              </w:rPr>
+              <w:t xml:space="preserve"> </w:t>
             </w:r>
             <w:r>
               <w:rPr>
@@ -3247,7 +3594,6 @@
                 <w:sz w:val="18"/>
                 <w:szCs w:val="18"/>
               </w:rPr>
-              <w:lastRenderedPageBreak/>
               <w:t>----------------------|----------|-------------|----------|-------------------------</w:t>
             </w:r>
           </w:p>
@@ -3276,14 +3622,25 @@
                 <w:szCs w:val="18"/>
               </w:rPr>
             </w:pPr>
-            <w:r>
-              <w:rPr>
-                <w:rFonts w:ascii="Consolas" w:eastAsia="Times New Roman" w:hAnsi="Consolas" w:cs="Consolas"/>
-                <w:color w:val="24292E"/>
-                <w:sz w:val="18"/>
-                <w:szCs w:val="18"/>
-              </w:rPr>
-              <w:t xml:space="preserve">HashMap               </w:t>
+            <w:proofErr w:type="spellStart"/>
+            <w:r>
+              <w:rPr>
+                <w:rFonts w:ascii="Consolas" w:eastAsia="Times New Roman" w:hAnsi="Consolas" w:cs="Consolas"/>
+                <w:color w:val="24292E"/>
+                <w:sz w:val="18"/>
+                <w:szCs w:val="18"/>
+              </w:rPr>
+              <w:t>HashMap</w:t>
+            </w:r>
+            <w:proofErr w:type="spellEnd"/>
+            <w:r>
+              <w:rPr>
+                <w:rFonts w:ascii="Consolas" w:eastAsia="Times New Roman" w:hAnsi="Consolas" w:cs="Consolas"/>
+                <w:color w:val="24292E"/>
+                <w:sz w:val="18"/>
+                <w:szCs w:val="18"/>
+              </w:rPr>
+              <w:t xml:space="preserve">               </w:t>
             </w:r>
             <w:r>
               <w:rPr>
@@ -3437,14 +3794,25 @@
                 <w:szCs w:val="18"/>
               </w:rPr>
             </w:pPr>
-            <w:r>
-              <w:rPr>
-                <w:rFonts w:ascii="Consolas" w:eastAsia="Times New Roman" w:hAnsi="Consolas" w:cs="Consolas"/>
-                <w:color w:val="24292E"/>
-                <w:sz w:val="18"/>
-                <w:szCs w:val="18"/>
-              </w:rPr>
-              <w:t xml:space="preserve">LinkedHashMap         </w:t>
+            <w:proofErr w:type="spellStart"/>
+            <w:r>
+              <w:rPr>
+                <w:rFonts w:ascii="Consolas" w:eastAsia="Times New Roman" w:hAnsi="Consolas" w:cs="Consolas"/>
+                <w:color w:val="24292E"/>
+                <w:sz w:val="18"/>
+                <w:szCs w:val="18"/>
+              </w:rPr>
+              <w:t>LinkedHashMap</w:t>
+            </w:r>
+            <w:proofErr w:type="spellEnd"/>
+            <w:r>
+              <w:rPr>
+                <w:rFonts w:ascii="Consolas" w:eastAsia="Times New Roman" w:hAnsi="Consolas" w:cs="Consolas"/>
+                <w:color w:val="24292E"/>
+                <w:sz w:val="18"/>
+                <w:szCs w:val="18"/>
+              </w:rPr>
+              <w:t xml:space="preserve">         </w:t>
             </w:r>
             <w:r>
               <w:rPr>
@@ -3616,14 +3984,25 @@
                 <w:szCs w:val="18"/>
               </w:rPr>
             </w:pPr>
-            <w:r>
-              <w:rPr>
-                <w:rFonts w:ascii="Consolas" w:eastAsia="Times New Roman" w:hAnsi="Consolas" w:cs="Consolas"/>
-                <w:color w:val="24292E"/>
-                <w:sz w:val="18"/>
-                <w:szCs w:val="18"/>
-              </w:rPr>
-              <w:t xml:space="preserve">EnumMap               </w:t>
+            <w:proofErr w:type="spellStart"/>
+            <w:r>
+              <w:rPr>
+                <w:rFonts w:ascii="Consolas" w:eastAsia="Times New Roman" w:hAnsi="Consolas" w:cs="Consolas"/>
+                <w:color w:val="24292E"/>
+                <w:sz w:val="18"/>
+                <w:szCs w:val="18"/>
+              </w:rPr>
+              <w:t>EnumMap</w:t>
+            </w:r>
+            <w:proofErr w:type="spellEnd"/>
+            <w:r>
+              <w:rPr>
+                <w:rFonts w:ascii="Consolas" w:eastAsia="Times New Roman" w:hAnsi="Consolas" w:cs="Consolas"/>
+                <w:color w:val="24292E"/>
+                <w:sz w:val="18"/>
+                <w:szCs w:val="18"/>
+              </w:rPr>
+              <w:t xml:space="preserve">               </w:t>
             </w:r>
             <w:r>
               <w:rPr>
@@ -3777,14 +4156,25 @@
                 <w:szCs w:val="18"/>
               </w:rPr>
             </w:pPr>
-            <w:r>
-              <w:rPr>
-                <w:rFonts w:ascii="Consolas" w:eastAsia="Times New Roman" w:hAnsi="Consolas" w:cs="Consolas"/>
-                <w:color w:val="24292E"/>
-                <w:sz w:val="18"/>
-                <w:szCs w:val="18"/>
-              </w:rPr>
-              <w:t xml:space="preserve">TreeMap               </w:t>
+            <w:proofErr w:type="spellStart"/>
+            <w:r>
+              <w:rPr>
+                <w:rFonts w:ascii="Consolas" w:eastAsia="Times New Roman" w:hAnsi="Consolas" w:cs="Consolas"/>
+                <w:color w:val="24292E"/>
+                <w:sz w:val="18"/>
+                <w:szCs w:val="18"/>
+              </w:rPr>
+              <w:t>TreeMap</w:t>
+            </w:r>
+            <w:proofErr w:type="spellEnd"/>
+            <w:r>
+              <w:rPr>
+                <w:rFonts w:ascii="Consolas" w:eastAsia="Times New Roman" w:hAnsi="Consolas" w:cs="Consolas"/>
+                <w:color w:val="24292E"/>
+                <w:sz w:val="18"/>
+                <w:szCs w:val="18"/>
+              </w:rPr>
+              <w:t xml:space="preserve">               </w:t>
             </w:r>
             <w:r>
               <w:rPr>
@@ -3901,20 +4291,269 @@
     </w:p>
     <w:p>
       <w:pPr>
+        <w:pStyle w:val="ListParagraph"/>
+        <w:numPr>
+          <w:ilvl w:val="0"/>
+          <w:numId w:val="2"/>
+        </w:numPr>
+        <w:bidi/>
         <w:spacing w:line="259" w:lineRule="auto"/>
-        <w:rPr>
-          <w:rtl/>
-        </w:rPr>
-      </w:pPr>
-      <w:r>
-        <w:rPr>
-          <w:rtl/>
-        </w:rPr>
-        <w:br w:type="page"/>
+      </w:pPr>
+      <w:r>
+        <w:rPr>
+          <w:rFonts w:hint="cs"/>
+          <w:rtl/>
+        </w:rPr>
+        <w:t xml:space="preserve">לצורך בדיקות קופסה שחורה יצרנו שני טסים: </w:t>
+      </w:r>
+      <w:r>
+        <w:t xml:space="preserve">cycle, </w:t>
+      </w:r>
+      <w:proofErr w:type="spellStart"/>
+      <w:r>
+        <w:t>node_error</w:t>
+      </w:r>
+      <w:proofErr w:type="spellEnd"/>
+      <w:r>
+        <w:rPr>
+          <w:rFonts w:hint="cs"/>
+          <w:rtl/>
+        </w:rPr>
+        <w:t xml:space="preserve">. הקובץ </w:t>
+      </w:r>
+      <w:r>
+        <w:t>cycle</w:t>
+      </w:r>
+      <w:r>
+        <w:rPr>
+          <w:rFonts w:hint="cs"/>
+          <w:rtl/>
+        </w:rPr>
+        <w:t xml:space="preserve"> יוצר גרף מעגלי ובמהלך הטסט נבדקות המתודות השונות של מחלקת </w:t>
+      </w:r>
+      <w:r>
+        <w:t>Graph</w:t>
+      </w:r>
+      <w:r>
+        <w:rPr>
+          <w:rFonts w:hint="cs"/>
+          <w:rtl/>
+        </w:rPr>
+        <w:t xml:space="preserve">. לעומת זאת, </w:t>
+      </w:r>
+      <w:proofErr w:type="spellStart"/>
+      <w:r>
+        <w:t>node_error</w:t>
+      </w:r>
+      <w:proofErr w:type="spellEnd"/>
+      <w:r>
+        <w:rPr>
+          <w:rFonts w:hint="cs"/>
+          <w:rtl/>
+        </w:rPr>
+        <w:t xml:space="preserve"> בוחן את התנהגות גרף כאשר הקלט לא תקין (למשל הוספה של אותה הצומת פעמיים או אותה שפה פעמיים)</w:t>
+      </w:r>
+      <w:r>
+        <w:rPr>
+          <w:rFonts w:hint="cs"/>
+          <w:rtl/>
+        </w:rPr>
+        <w:t xml:space="preserve"> ואז ההגנות של </w:t>
+      </w:r>
+      <w:proofErr w:type="spellStart"/>
+      <w:r>
+        <w:t>TestDriver</w:t>
+      </w:r>
+      <w:proofErr w:type="spellEnd"/>
+      <w:r>
+        <w:rPr>
+          <w:rFonts w:hint="cs"/>
+          <w:rtl/>
+        </w:rPr>
+        <w:t xml:space="preserve"> פועלות</w:t>
+      </w:r>
+      <w:r>
+        <w:rPr>
+          <w:rFonts w:hint="cs"/>
+          <w:rtl/>
+        </w:rPr>
+        <w:t>.</w:t>
       </w:r>
     </w:p>
     <w:p>
       <w:pPr>
+        <w:pStyle w:val="ListParagraph"/>
+        <w:bidi/>
+        <w:spacing w:line="259" w:lineRule="auto"/>
+      </w:pPr>
+    </w:p>
+    <w:p>
+      <w:pPr>
+        <w:pStyle w:val="ListParagraph"/>
+        <w:bidi/>
+        <w:spacing w:line="259" w:lineRule="auto"/>
+        <w:rPr>
+          <w:rtl/>
+        </w:rPr>
+      </w:pPr>
+      <w:r>
+        <w:rPr>
+          <w:rFonts w:hint="cs"/>
+          <w:rtl/>
+        </w:rPr>
+        <w:t xml:space="preserve">בבדיקות קופסה לבנה הוספנו בדיקות שניגשות ישירות ל </w:t>
+      </w:r>
+      <w:r>
+        <w:t>Graph</w:t>
+      </w:r>
+      <w:r>
+        <w:rPr>
+          <w:rFonts w:hint="cs"/>
+          <w:rtl/>
+        </w:rPr>
+        <w:t xml:space="preserve"> ללא תיווך באמצע של </w:t>
+      </w:r>
+      <w:proofErr w:type="spellStart"/>
+      <w:r>
+        <w:t>TestDriver</w:t>
+      </w:r>
+      <w:proofErr w:type="spellEnd"/>
+      <w:r>
+        <w:rPr>
+          <w:rFonts w:hint="cs"/>
+          <w:rtl/>
+        </w:rPr>
+        <w:t xml:space="preserve">. יצרנו בדיקות שבודקות את התנהגות </w:t>
+      </w:r>
+      <w:r>
+        <w:t>Graph</w:t>
+      </w:r>
+      <w:r>
+        <w:rPr>
+          <w:rFonts w:hint="cs"/>
+          <w:rtl/>
+        </w:rPr>
+        <w:t xml:space="preserve"> </w:t>
+      </w:r>
+      <w:r>
+        <w:rPr>
+          <w:rFonts w:hint="cs"/>
+          <w:rtl/>
+        </w:rPr>
+        <w:t>בקלט שלא נתמך במפרט</w:t>
+      </w:r>
+      <w:r>
+        <w:rPr>
+          <w:rFonts w:hint="cs"/>
+          <w:rtl/>
+        </w:rPr>
+        <w:t xml:space="preserve"> רק ללא הגנות </w:t>
+      </w:r>
+      <w:proofErr w:type="spellStart"/>
+      <w:r>
+        <w:t>TestDriver</w:t>
+      </w:r>
+      <w:proofErr w:type="spellEnd"/>
+      <w:r>
+        <w:rPr>
+          <w:rFonts w:hint="cs"/>
+          <w:rtl/>
+        </w:rPr>
+        <w:t>.</w:t>
+      </w:r>
+    </w:p>
+    <w:p>
+      <w:pPr>
+        <w:pStyle w:val="ListParagraph"/>
+        <w:bidi/>
+        <w:spacing w:line="259" w:lineRule="auto"/>
+        <w:ind w:left="1080"/>
+        <w:rPr>
+          <w:rtl/>
+        </w:rPr>
+      </w:pPr>
+    </w:p>
+    <w:p>
+      <w:pPr>
+        <w:pStyle w:val="ListParagraph"/>
+        <w:numPr>
+          <w:ilvl w:val="0"/>
+          <w:numId w:val="2"/>
+        </w:numPr>
+        <w:bidi/>
+        <w:spacing w:line="259" w:lineRule="auto"/>
+        <w:rPr>
+          <w:rFonts w:hint="cs"/>
+          <w:rtl/>
+        </w:rPr>
+      </w:pPr>
+      <w:r>
+        <w:t>Path</w:t>
+      </w:r>
+      <w:r>
+        <w:rPr>
+          <w:rFonts w:hint="cs"/>
+          <w:rtl/>
+        </w:rPr>
+        <w:t xml:space="preserve"> הינה מחלקה בחבילה </w:t>
+      </w:r>
+      <w:r>
+        <w:t>homework2</w:t>
+      </w:r>
+      <w:r>
+        <w:rPr>
+          <w:rFonts w:hint="cs"/>
+          <w:rtl/>
+        </w:rPr>
+        <w:t xml:space="preserve"> המממשת מסלול של צמתים כך שיכול להיווצר </w:t>
+      </w:r>
+      <w:r>
+        <w:t>conflict</w:t>
+      </w:r>
+      <w:bookmarkStart w:id="0" w:name="_GoBack"/>
+      <w:bookmarkEnd w:id="0"/>
+      <w:r>
+        <w:rPr>
+          <w:rFonts w:hint="cs"/>
+          <w:rtl/>
+        </w:rPr>
+        <w:t xml:space="preserve"> בין השתיים.</w:t>
+      </w:r>
+    </w:p>
+    <w:p>
+      <w:pPr>
+        <w:bidi/>
+        <w:spacing w:line="259" w:lineRule="auto"/>
+        <w:rPr>
+          <w:rtl/>
+        </w:rPr>
+      </w:pPr>
+    </w:p>
+    <w:p>
+      <w:pPr>
+        <w:spacing w:line="259" w:lineRule="auto"/>
+        <w:rPr>
+          <w:rtl/>
+        </w:rPr>
+      </w:pPr>
+      <w:r>
+        <w:rPr>
+          <w:rtl/>
+        </w:rPr>
+        <w:br w:type="page"/>
+      </w:r>
+    </w:p>
+    <w:p>
+      <w:pPr>
+        <w:bidi/>
+        <w:spacing w:line="259" w:lineRule="auto"/>
+        <w:rPr>
+          <w:rtl/>
+        </w:rPr>
+      </w:pPr>
+    </w:p>
+    <w:p>
+      <w:pPr>
         <w:pStyle w:val="Heading1"/>
         <w:bidi/>
         <w:rPr>
@@ -3926,7 +4565,6 @@
           <w:rFonts w:hint="cs"/>
           <w:rtl/>
         </w:rPr>
-        <w:lastRenderedPageBreak/>
         <w:t>שאלה 2</w:t>
       </w:r>
     </w:p>
@@ -6228,11 +6866,12 @@
     </w:p>
     <w:p>
       <w:pPr>
+        <w:pStyle w:val="ListParagraph"/>
+        <w:numPr>
+          <w:ilvl w:val="0"/>
+          <w:numId w:val="6"/>
+        </w:numPr>
         <w:bidi/>
-        <w:rPr>
-          <w:rFonts w:hint="cs"/>
-          <w:rtl/>
-        </w:rPr>
       </w:pPr>
       <w:r>
         <w:rPr>
@@ -6240,7 +6879,7 @@
           <w:rtl/>
         </w:rPr>
         <w:lastRenderedPageBreak/>
-        <w:t xml:space="preserve">ג.  כדי לבדוק האם יש קשתות אחוריות בגרף, נסרוק בתחילת הפעלת המתודה </w:t>
+        <w:t xml:space="preserve">כדי לבדוק האם יש קשתות אחוריות בגרף, נסרוק בתחילת הפעלת המתודה </w:t>
       </w:r>
       <w:r>
         <w:rPr>
@@ -6255,9 +6894,11 @@
         </w:rPr>
         <w:t xml:space="preserve"> את צבעי הילדים. כל ילד בצבע אפור הוא סימן לאב קדמון (כי צומת בצבע אפור הוא צומת שממנו הגיעו לילדים). לכל צומת נוסיף שדה שמציין כמה קשתות אחוריות יש ונתחשב בזה ב </w:t>
       </w:r>
+      <w:proofErr w:type="spellStart"/>
       <w:r>
         <w:t>NodeCountingPath</w:t>
       </w:r>
+      <w:proofErr w:type="spellEnd"/>
       <w:r>
         <w:rPr>
           <w:rFonts w:hint="cs"/>
@@ -6265,8 +6906,127 @@
         </w:rPr>
         <w:t>.</w:t>
       </w:r>
-      <w:bookmarkStart w:id="0" w:name="_GoBack"/>
-      <w:bookmarkEnd w:id="0"/>
+    </w:p>
+    <w:p>
+      <w:pPr>
+        <w:pStyle w:val="ListParagraph"/>
+        <w:bidi/>
+        <w:rPr>
+          <w:rtl/>
+        </w:rPr>
+      </w:pPr>
+    </w:p>
+    <w:p>
+      <w:pPr>
+        <w:pStyle w:val="ListParagraph"/>
+        <w:numPr>
+          <w:ilvl w:val="0"/>
+          <w:numId w:val="2"/>
+        </w:numPr>
+        <w:bidi/>
+      </w:pPr>
+      <w:r>
+        <w:rPr>
+          <w:rFonts w:hint="cs"/>
+          <w:rtl/>
+        </w:rPr>
+        <w:t xml:space="preserve">לצורך בדיקות קופסה שחורה, </w:t>
+      </w:r>
+      <w:proofErr w:type="spellStart"/>
+      <w:r>
+        <w:t>cycle_back</w:t>
+      </w:r>
+      <w:proofErr w:type="spellEnd"/>
+      <w:r>
+        <w:rPr>
+          <w:rFonts w:hint="cs"/>
+          <w:rtl/>
+        </w:rPr>
+        <w:t xml:space="preserve"> מממש גרף עם קשתות אחוריות. הטסט מריץ את </w:t>
+      </w:r>
+      <w:r>
+        <w:t>DFS</w:t>
+      </w:r>
+      <w:r>
+        <w:rPr>
+          <w:rFonts w:hint="cs"/>
+          <w:rtl/>
+        </w:rPr>
+        <w:t xml:space="preserve"> וגם </w:t>
+      </w:r>
+      <w:proofErr w:type="spellStart"/>
+      <w:r>
+        <w:t>FindPath</w:t>
+      </w:r>
+      <w:proofErr w:type="spellEnd"/>
+      <w:r>
+        <w:rPr>
+          <w:rFonts w:hint="cs"/>
+          <w:rtl/>
+        </w:rPr>
+        <w:t xml:space="preserve"> על הצמתים השונים</w:t>
+      </w:r>
+      <w:r>
+        <w:t xml:space="preserve"> </w:t>
+      </w:r>
+      <w:r>
+        <w:rPr>
+          <w:rFonts w:hint="cs"/>
+          <w:rtl/>
+        </w:rPr>
+        <w:t xml:space="preserve"> בהתאם למפרט שהוגדר.</w:t>
+      </w:r>
+    </w:p>
+    <w:p>
+      <w:pPr>
+        <w:pStyle w:val="ListParagraph"/>
+        <w:bidi/>
+        <w:rPr>
+          <w:rFonts w:hint="cs"/>
+          <w:rtl/>
+        </w:rPr>
+      </w:pPr>
+      <w:r>
+        <w:rPr>
+          <w:rFonts w:hint="cs"/>
+          <w:rtl/>
+        </w:rPr>
+        <w:t xml:space="preserve">לצורך בדיקות קופסה לבנה, </w:t>
+      </w:r>
+      <w:proofErr w:type="spellStart"/>
+      <w:r>
+        <w:t>WhiteTestsDFS</w:t>
+      </w:r>
+      <w:proofErr w:type="spellEnd"/>
+      <w:r>
+        <w:rPr>
+          <w:rFonts w:hint="cs"/>
+          <w:rtl/>
+        </w:rPr>
+        <w:t xml:space="preserve"> בודק את התנהגות </w:t>
+      </w:r>
+      <w:r>
+        <w:t>DFS</w:t>
+      </w:r>
+      <w:r>
+        <w:rPr>
+          <w:rFonts w:hint="cs"/>
+          <w:rtl/>
+        </w:rPr>
+        <w:t xml:space="preserve"> ו </w:t>
+      </w:r>
+      <w:proofErr w:type="spellStart"/>
+      <w:r>
+        <w:t>PathFinder</w:t>
+      </w:r>
+      <w:proofErr w:type="spellEnd"/>
+      <w:r>
+        <w:rPr>
+          <w:rFonts w:hint="cs"/>
+          <w:rtl/>
+        </w:rPr>
+        <w:t xml:space="preserve"> כאשר המפרט לא תקין .</w:t>
+      </w:r>
     </w:p>
     <w:sectPr>
       <w:pgSz w:w="12240" w:h="15840"/>
@@ -6290,7 +7050,7 @@
       <w:lvlText w:val="%1."/>
       <w:lvlJc w:val="left"/>
       <w:pPr>
-        <w:ind w:left="1080" w:hanging="360"/>
+        <w:ind w:left="720" w:hanging="360"/>
       </w:pPr>
       <w:rPr>
         <w:rFonts w:hint="default"/>

</xml_diff>